<commit_message>
Updated weekly meeting minutes
</commit_message>
<xml_diff>
--- a/Meeting Minutes/Meeting Minutes 2019 03 20.docx
+++ b/Meeting Minutes/Meeting Minutes 2019 03 20.docx
@@ -309,7 +309,14 @@
           <w:rFonts w:cstheme="minorHAnsi"/>
           <w:b/>
         </w:rPr>
-        <w:t>For future reference, I have done 6h 45m of unlogged work on Jira, Charles has done 4h, and everybody has an additional 21h of unlogged game jam work.</w:t>
+        <w:t>For future reference, I have done 6h 45m of unlogged work on Jira, Charles has done 4h, and everybody has an additional 21h of unlo</w:t>
+      </w:r>
+      <w:r>
+        <w:rPr>
+          <w:rFonts w:cstheme="minorHAnsi"/>
+          <w:b/>
+        </w:rPr>
+        <w:t>gged game jam work, except for Alex who would have 18h of game jam work,</w:t>
       </w:r>
       <w:bookmarkStart w:id="0" w:name="_GoBack"/>
       <w:bookmarkEnd w:id="0"/>

</xml_diff>